<commit_message>
Meeting mins and Abstract Progress
</commit_message>
<xml_diff>
--- a/Documentation/6.0 Meetings/Meetings with Yang/Meeting 19.2.15.docx
+++ b/Documentation/6.0 Meetings/Meetings with Yang/Meeting 19.2.15.docx
@@ -297,8 +297,6 @@
               </w:rPr>
               <w:t xml:space="preserve">Discuss poster and abstract </w:t>
             </w:r>
-            <w:bookmarkStart w:id="0" w:name="_GoBack"/>
-            <w:bookmarkEnd w:id="0"/>
           </w:p>
         </w:tc>
       </w:tr>
@@ -318,11 +316,125 @@
               <w:t>Discussion:</w:t>
             </w:r>
           </w:p>
-          <w:p/>
-          <w:p/>
-          <w:p/>
-          <w:p/>
-          <w:p/>
+          <w:p>
+            <w:pPr>
+              <w:pStyle w:val="ListParagraph"/>
+              <w:numPr>
+                <w:ilvl w:val="0"/>
+                <w:numId w:val="3"/>
+              </w:numPr>
+            </w:pPr>
+            <w:r>
+              <w:rPr>
+                <w:b w:val="0"/>
+              </w:rPr>
+              <w:t xml:space="preserve">From last weeks meeting Yang wanted us to look at being able to accept and decline appointments. </w:t>
+            </w:r>
+          </w:p>
+          <w:p>
+            <w:pPr>
+              <w:pStyle w:val="ListParagraph"/>
+              <w:numPr>
+                <w:ilvl w:val="0"/>
+                <w:numId w:val="3"/>
+              </w:numPr>
+            </w:pPr>
+            <w:r>
+              <w:rPr>
+                <w:b w:val="0"/>
+              </w:rPr>
+              <w:t xml:space="preserve">Showing the appointments and reminders section. Showing the drop down and explain the color scheme. Green means accepted, red means negative and blue means nothing just a reminder or something to do. </w:t>
+            </w:r>
+          </w:p>
+          <w:p>
+            <w:pPr>
+              <w:pStyle w:val="ListParagraph"/>
+              <w:numPr>
+                <w:ilvl w:val="0"/>
+                <w:numId w:val="3"/>
+              </w:numPr>
+            </w:pPr>
+            <w:r>
+              <w:rPr>
+                <w:b w:val="0"/>
+              </w:rPr>
+              <w:t xml:space="preserve">The number of notifications decreases when you manually delete them. Is it worth keeping the notifications heading at the top and just show ‘0’ if there is not any. </w:t>
+            </w:r>
+          </w:p>
+          <w:p>
+            <w:pPr>
+              <w:pStyle w:val="ListParagraph"/>
+              <w:numPr>
+                <w:ilvl w:val="0"/>
+                <w:numId w:val="3"/>
+              </w:numPr>
+            </w:pPr>
+            <w:r>
+              <w:rPr>
+                <w:b w:val="0"/>
+              </w:rPr>
+              <w:t xml:space="preserve">Is there a way for a </w:t>
+            </w:r>
+            <w:proofErr w:type="spellStart"/>
+            <w:r>
+              <w:rPr>
+                <w:b w:val="0"/>
+              </w:rPr>
+              <w:t>carer</w:t>
+            </w:r>
+            <w:proofErr w:type="spellEnd"/>
+            <w:r>
+              <w:rPr>
+                <w:b w:val="0"/>
+              </w:rPr>
+              <w:t xml:space="preserve"> to add a weekly appointment?</w:t>
+            </w:r>
+          </w:p>
+          <w:p>
+            <w:pPr>
+              <w:pStyle w:val="ListParagraph"/>
+              <w:numPr>
+                <w:ilvl w:val="0"/>
+                <w:numId w:val="3"/>
+              </w:numPr>
+            </w:pPr>
+            <w:r>
+              <w:rPr>
+                <w:b w:val="0"/>
+              </w:rPr>
+              <w:t xml:space="preserve">Showing the admin portal that we can now manually change users accounts and settings. We can also add medication and add a new deactivate reason. </w:t>
+            </w:r>
+          </w:p>
+          <w:p>
+            <w:pPr>
+              <w:pStyle w:val="ListParagraph"/>
+              <w:numPr>
+                <w:ilvl w:val="0"/>
+                <w:numId w:val="3"/>
+              </w:numPr>
+            </w:pPr>
+            <w:r>
+              <w:rPr>
+                <w:b w:val="0"/>
+              </w:rPr>
+              <w:t xml:space="preserve">Can we add a delete option? </w:t>
+            </w:r>
+          </w:p>
+          <w:p>
+            <w:pPr>
+              <w:pStyle w:val="ListParagraph"/>
+              <w:numPr>
+                <w:ilvl w:val="0"/>
+                <w:numId w:val="3"/>
+              </w:numPr>
+            </w:pPr>
+            <w:r>
+              <w:rPr>
+                <w:b w:val="0"/>
+              </w:rPr>
+              <w:t xml:space="preserve">To track information- we will have audit tables on our database. </w:t>
+            </w:r>
+          </w:p>
           <w:p/>
           <w:p/>
         </w:tc>
@@ -350,11 +462,110 @@
           </w:p>
           <w:p>
             <w:pPr>
+              <w:pStyle w:val="ListParagraph"/>
+              <w:numPr>
+                <w:ilvl w:val="0"/>
+                <w:numId w:val="4"/>
+              </w:numPr>
               <w:tabs>
                 <w:tab w:val="center" w:pos="4150"/>
               </w:tabs>
             </w:pPr>
-          </w:p>
+            <w:bookmarkStart w:id="0" w:name="_GoBack"/>
+            <w:r>
+              <w:rPr>
+                <w:b w:val="0"/>
+              </w:rPr>
+              <w:t>Delete account option on admin portal?</w:t>
+            </w:r>
+          </w:p>
+          <w:p>
+            <w:pPr>
+              <w:pStyle w:val="ListParagraph"/>
+              <w:numPr>
+                <w:ilvl w:val="0"/>
+                <w:numId w:val="4"/>
+              </w:numPr>
+              <w:tabs>
+                <w:tab w:val="center" w:pos="4150"/>
+              </w:tabs>
+            </w:pPr>
+            <w:r>
+              <w:rPr>
+                <w:b w:val="0"/>
+              </w:rPr>
+              <w:t xml:space="preserve">Create a daily, weekly </w:t>
+            </w:r>
+            <w:proofErr w:type="spellStart"/>
+            <w:r>
+              <w:rPr>
+                <w:b w:val="0"/>
+              </w:rPr>
+              <w:t>etc</w:t>
+            </w:r>
+            <w:proofErr w:type="spellEnd"/>
+            <w:r>
+              <w:rPr>
+                <w:b w:val="0"/>
+              </w:rPr>
+              <w:t xml:space="preserve"> appointment?</w:t>
+            </w:r>
+          </w:p>
+          <w:p>
+            <w:pPr>
+              <w:pStyle w:val="ListParagraph"/>
+              <w:numPr>
+                <w:ilvl w:val="0"/>
+                <w:numId w:val="4"/>
+              </w:numPr>
+              <w:tabs>
+                <w:tab w:val="center" w:pos="4150"/>
+              </w:tabs>
+            </w:pPr>
+            <w:r>
+              <w:rPr>
+                <w:b w:val="0"/>
+              </w:rPr>
+              <w:t>Make it clear to add a medication they need to contact us</w:t>
+            </w:r>
+          </w:p>
+          <w:p>
+            <w:pPr>
+              <w:pStyle w:val="ListParagraph"/>
+              <w:numPr>
+                <w:ilvl w:val="0"/>
+                <w:numId w:val="4"/>
+              </w:numPr>
+              <w:tabs>
+                <w:tab w:val="center" w:pos="4150"/>
+              </w:tabs>
+            </w:pPr>
+            <w:r>
+              <w:rPr>
+                <w:b w:val="0"/>
+              </w:rPr>
+              <w:t>Change the design of the admin portal?</w:t>
+            </w:r>
+          </w:p>
+          <w:p>
+            <w:pPr>
+              <w:pStyle w:val="ListParagraph"/>
+              <w:numPr>
+                <w:ilvl w:val="0"/>
+                <w:numId w:val="4"/>
+              </w:numPr>
+              <w:tabs>
+                <w:tab w:val="center" w:pos="4150"/>
+              </w:tabs>
+            </w:pPr>
+            <w:r>
+              <w:rPr>
+                <w:b w:val="0"/>
+              </w:rPr>
+              <w:t>Can we see the patients stock levels?</w:t>
+            </w:r>
+          </w:p>
+          <w:bookmarkEnd w:id="0"/>
           <w:p>
             <w:pPr>
               <w:tabs>
@@ -404,6 +615,9 @@
               </w:tabs>
               <w:cnfStyle w:val="000000010000" w:firstRow="0" w:lastRow="0" w:firstColumn="0" w:lastColumn="0" w:oddVBand="0" w:evenVBand="0" w:oddHBand="0" w:evenHBand="1" w:firstRowFirstColumn="0" w:firstRowLastColumn="0" w:lastRowFirstColumn="0" w:lastRowLastColumn="0"/>
             </w:pPr>
+            <w:r>
+              <w:t>10.30</w:t>
+            </w:r>
           </w:p>
         </w:tc>
       </w:tr>
@@ -443,6 +657,9 @@
               </w:tabs>
               <w:cnfStyle w:val="000000100000" w:firstRow="0" w:lastRow="0" w:firstColumn="0" w:lastColumn="0" w:oddVBand="0" w:evenVBand="0" w:oddHBand="1" w:evenHBand="0" w:firstRowFirstColumn="0" w:firstRowLastColumn="0" w:lastRowFirstColumn="0" w:lastRowLastColumn="0"/>
             </w:pPr>
+            <w:r>
+              <w:t>27.2.15</w:t>
+            </w:r>
           </w:p>
         </w:tc>
       </w:tr>
@@ -482,6 +699,9 @@
               </w:tabs>
               <w:cnfStyle w:val="000000010000" w:firstRow="0" w:lastRow="0" w:firstColumn="0" w:lastColumn="0" w:oddVBand="0" w:evenVBand="0" w:oddHBand="0" w:evenHBand="1" w:firstRowFirstColumn="0" w:firstRowLastColumn="0" w:lastRowFirstColumn="0" w:lastRowLastColumn="0"/>
             </w:pPr>
+            <w:r>
+              <w:t>KITC</w:t>
+            </w:r>
           </w:p>
         </w:tc>
       </w:tr>
@@ -521,6 +741,9 @@
               </w:tabs>
               <w:cnfStyle w:val="000000100000" w:firstRow="0" w:lastRow="0" w:firstColumn="0" w:lastColumn="0" w:oddVBand="0" w:evenVBand="0" w:oddHBand="1" w:evenHBand="0" w:firstRowFirstColumn="0" w:firstRowLastColumn="0" w:lastRowFirstColumn="0" w:lastRowLastColumn="0"/>
             </w:pPr>
+            <w:r>
+              <w:t>10am</w:t>
+            </w:r>
           </w:p>
         </w:tc>
       </w:tr>
@@ -764,11 +987,243 @@
       </w:rPr>
     </w:lvl>
   </w:abstractNum>
+  <w:abstractNum w:abstractNumId="2">
+    <w:nsid w:val="54354409"/>
+    <w:multiLevelType w:val="hybridMultilevel"/>
+    <w:tmpl w:val="AFBEA170"/>
+    <w:lvl w:ilvl="0" w:tplc="04090001">
+      <w:start w:val="1"/>
+      <w:numFmt w:val="bullet"/>
+      <w:lvlText w:val=""/>
+      <w:lvlJc w:val="left"/>
+      <w:pPr>
+        <w:ind w:left="720" w:hanging="360"/>
+      </w:pPr>
+      <w:rPr>
+        <w:rFonts w:ascii="Symbol" w:hAnsi="Symbol" w:hint="default"/>
+      </w:rPr>
+    </w:lvl>
+    <w:lvl w:ilvl="1" w:tplc="04090003" w:tentative="1">
+      <w:start w:val="1"/>
+      <w:numFmt w:val="bullet"/>
+      <w:lvlText w:val="o"/>
+      <w:lvlJc w:val="left"/>
+      <w:pPr>
+        <w:ind w:left="1440" w:hanging="360"/>
+      </w:pPr>
+      <w:rPr>
+        <w:rFonts w:ascii="Courier New" w:hAnsi="Courier New" w:hint="default"/>
+      </w:rPr>
+    </w:lvl>
+    <w:lvl w:ilvl="2" w:tplc="04090005" w:tentative="1">
+      <w:start w:val="1"/>
+      <w:numFmt w:val="bullet"/>
+      <w:lvlText w:val=""/>
+      <w:lvlJc w:val="left"/>
+      <w:pPr>
+        <w:ind w:left="2160" w:hanging="360"/>
+      </w:pPr>
+      <w:rPr>
+        <w:rFonts w:ascii="Wingdings" w:hAnsi="Wingdings" w:hint="default"/>
+      </w:rPr>
+    </w:lvl>
+    <w:lvl w:ilvl="3" w:tplc="04090001" w:tentative="1">
+      <w:start w:val="1"/>
+      <w:numFmt w:val="bullet"/>
+      <w:lvlText w:val=""/>
+      <w:lvlJc w:val="left"/>
+      <w:pPr>
+        <w:ind w:left="2880" w:hanging="360"/>
+      </w:pPr>
+      <w:rPr>
+        <w:rFonts w:ascii="Symbol" w:hAnsi="Symbol" w:hint="default"/>
+      </w:rPr>
+    </w:lvl>
+    <w:lvl w:ilvl="4" w:tplc="04090003" w:tentative="1">
+      <w:start w:val="1"/>
+      <w:numFmt w:val="bullet"/>
+      <w:lvlText w:val="o"/>
+      <w:lvlJc w:val="left"/>
+      <w:pPr>
+        <w:ind w:left="3600" w:hanging="360"/>
+      </w:pPr>
+      <w:rPr>
+        <w:rFonts w:ascii="Courier New" w:hAnsi="Courier New" w:hint="default"/>
+      </w:rPr>
+    </w:lvl>
+    <w:lvl w:ilvl="5" w:tplc="04090005" w:tentative="1">
+      <w:start w:val="1"/>
+      <w:numFmt w:val="bullet"/>
+      <w:lvlText w:val=""/>
+      <w:lvlJc w:val="left"/>
+      <w:pPr>
+        <w:ind w:left="4320" w:hanging="360"/>
+      </w:pPr>
+      <w:rPr>
+        <w:rFonts w:ascii="Wingdings" w:hAnsi="Wingdings" w:hint="default"/>
+      </w:rPr>
+    </w:lvl>
+    <w:lvl w:ilvl="6" w:tplc="04090001" w:tentative="1">
+      <w:start w:val="1"/>
+      <w:numFmt w:val="bullet"/>
+      <w:lvlText w:val=""/>
+      <w:lvlJc w:val="left"/>
+      <w:pPr>
+        <w:ind w:left="5040" w:hanging="360"/>
+      </w:pPr>
+      <w:rPr>
+        <w:rFonts w:ascii="Symbol" w:hAnsi="Symbol" w:hint="default"/>
+      </w:rPr>
+    </w:lvl>
+    <w:lvl w:ilvl="7" w:tplc="04090003" w:tentative="1">
+      <w:start w:val="1"/>
+      <w:numFmt w:val="bullet"/>
+      <w:lvlText w:val="o"/>
+      <w:lvlJc w:val="left"/>
+      <w:pPr>
+        <w:ind w:left="5760" w:hanging="360"/>
+      </w:pPr>
+      <w:rPr>
+        <w:rFonts w:ascii="Courier New" w:hAnsi="Courier New" w:hint="default"/>
+      </w:rPr>
+    </w:lvl>
+    <w:lvl w:ilvl="8" w:tplc="04090005" w:tentative="1">
+      <w:start w:val="1"/>
+      <w:numFmt w:val="bullet"/>
+      <w:lvlText w:val=""/>
+      <w:lvlJc w:val="left"/>
+      <w:pPr>
+        <w:ind w:left="6480" w:hanging="360"/>
+      </w:pPr>
+      <w:rPr>
+        <w:rFonts w:ascii="Wingdings" w:hAnsi="Wingdings" w:hint="default"/>
+      </w:rPr>
+    </w:lvl>
+  </w:abstractNum>
+  <w:abstractNum w:abstractNumId="3">
+    <w:nsid w:val="596B34F7"/>
+    <w:multiLevelType w:val="hybridMultilevel"/>
+    <w:tmpl w:val="4D8C6ABE"/>
+    <w:lvl w:ilvl="0" w:tplc="04090001">
+      <w:start w:val="1"/>
+      <w:numFmt w:val="bullet"/>
+      <w:lvlText w:val=""/>
+      <w:lvlJc w:val="left"/>
+      <w:pPr>
+        <w:ind w:left="720" w:hanging="360"/>
+      </w:pPr>
+      <w:rPr>
+        <w:rFonts w:ascii="Symbol" w:hAnsi="Symbol" w:hint="default"/>
+      </w:rPr>
+    </w:lvl>
+    <w:lvl w:ilvl="1" w:tplc="04090003" w:tentative="1">
+      <w:start w:val="1"/>
+      <w:numFmt w:val="bullet"/>
+      <w:lvlText w:val="o"/>
+      <w:lvlJc w:val="left"/>
+      <w:pPr>
+        <w:ind w:left="1440" w:hanging="360"/>
+      </w:pPr>
+      <w:rPr>
+        <w:rFonts w:ascii="Courier New" w:hAnsi="Courier New" w:hint="default"/>
+      </w:rPr>
+    </w:lvl>
+    <w:lvl w:ilvl="2" w:tplc="04090005" w:tentative="1">
+      <w:start w:val="1"/>
+      <w:numFmt w:val="bullet"/>
+      <w:lvlText w:val=""/>
+      <w:lvlJc w:val="left"/>
+      <w:pPr>
+        <w:ind w:left="2160" w:hanging="360"/>
+      </w:pPr>
+      <w:rPr>
+        <w:rFonts w:ascii="Wingdings" w:hAnsi="Wingdings" w:hint="default"/>
+      </w:rPr>
+    </w:lvl>
+    <w:lvl w:ilvl="3" w:tplc="04090001" w:tentative="1">
+      <w:start w:val="1"/>
+      <w:numFmt w:val="bullet"/>
+      <w:lvlText w:val=""/>
+      <w:lvlJc w:val="left"/>
+      <w:pPr>
+        <w:ind w:left="2880" w:hanging="360"/>
+      </w:pPr>
+      <w:rPr>
+        <w:rFonts w:ascii="Symbol" w:hAnsi="Symbol" w:hint="default"/>
+      </w:rPr>
+    </w:lvl>
+    <w:lvl w:ilvl="4" w:tplc="04090003" w:tentative="1">
+      <w:start w:val="1"/>
+      <w:numFmt w:val="bullet"/>
+      <w:lvlText w:val="o"/>
+      <w:lvlJc w:val="left"/>
+      <w:pPr>
+        <w:ind w:left="3600" w:hanging="360"/>
+      </w:pPr>
+      <w:rPr>
+        <w:rFonts w:ascii="Courier New" w:hAnsi="Courier New" w:hint="default"/>
+      </w:rPr>
+    </w:lvl>
+    <w:lvl w:ilvl="5" w:tplc="04090005" w:tentative="1">
+      <w:start w:val="1"/>
+      <w:numFmt w:val="bullet"/>
+      <w:lvlText w:val=""/>
+      <w:lvlJc w:val="left"/>
+      <w:pPr>
+        <w:ind w:left="4320" w:hanging="360"/>
+      </w:pPr>
+      <w:rPr>
+        <w:rFonts w:ascii="Wingdings" w:hAnsi="Wingdings" w:hint="default"/>
+      </w:rPr>
+    </w:lvl>
+    <w:lvl w:ilvl="6" w:tplc="04090001" w:tentative="1">
+      <w:start w:val="1"/>
+      <w:numFmt w:val="bullet"/>
+      <w:lvlText w:val=""/>
+      <w:lvlJc w:val="left"/>
+      <w:pPr>
+        <w:ind w:left="5040" w:hanging="360"/>
+      </w:pPr>
+      <w:rPr>
+        <w:rFonts w:ascii="Symbol" w:hAnsi="Symbol" w:hint="default"/>
+      </w:rPr>
+    </w:lvl>
+    <w:lvl w:ilvl="7" w:tplc="04090003" w:tentative="1">
+      <w:start w:val="1"/>
+      <w:numFmt w:val="bullet"/>
+      <w:lvlText w:val="o"/>
+      <w:lvlJc w:val="left"/>
+      <w:pPr>
+        <w:ind w:left="5760" w:hanging="360"/>
+      </w:pPr>
+      <w:rPr>
+        <w:rFonts w:ascii="Courier New" w:hAnsi="Courier New" w:hint="default"/>
+      </w:rPr>
+    </w:lvl>
+    <w:lvl w:ilvl="8" w:tplc="04090005" w:tentative="1">
+      <w:start w:val="1"/>
+      <w:numFmt w:val="bullet"/>
+      <w:lvlText w:val=""/>
+      <w:lvlJc w:val="left"/>
+      <w:pPr>
+        <w:ind w:left="6480" w:hanging="360"/>
+      </w:pPr>
+      <w:rPr>
+        <w:rFonts w:ascii="Wingdings" w:hAnsi="Wingdings" w:hint="default"/>
+      </w:rPr>
+    </w:lvl>
+  </w:abstractNum>
   <w:num w:numId="1">
     <w:abstractNumId w:val="0"/>
   </w:num>
   <w:num w:numId="2">
     <w:abstractNumId w:val="1"/>
+  </w:num>
+  <w:num w:numId="3">
+    <w:abstractNumId w:val="3"/>
+  </w:num>
+  <w:num w:numId="4">
+    <w:abstractNumId w:val="2"/>
   </w:num>
 </w:numbering>
 </file>
@@ -2170,7 +2625,7 @@
 </file>
 
 <file path=customXml/itemProps1.xml><?xml version="1.0" encoding="utf-8"?>
-<ds:datastoreItem xmlns:ds="http://schemas.openxmlformats.org/officeDocument/2006/customXml" ds:itemID="{EE27691F-AF25-5C42-9747-A4FC9A092821}">
+<ds:datastoreItem xmlns:ds="http://schemas.openxmlformats.org/officeDocument/2006/customXml" ds:itemID="{06510843-58FD-504A-878A-4C6FD0ECF1B4}">
   <ds:schemaRefs>
     <ds:schemaRef ds:uri="http://schemas.openxmlformats.org/officeDocument/2006/bibliography"/>
   </ds:schemaRefs>

</xml_diff>